<commit_message>
Graf - vmi shit régről benmaadt
</commit_message>
<xml_diff>
--- a/Docs/13_Grafikus változat.docx
+++ b/Docs/13_Grafikus változat.docx
@@ -3096,21 +3096,7 @@
                 <w:color w:val="000000"/>
                 <w:u w:color="000000"/>
               </w:rPr>
-              <w:t>2018. 05. 11 16:</w:t>
-            </w:r>
-            <w:r>
-              <w:rPr>
-                <w:color w:val="000000"/>
-                <w:u w:color="000000"/>
-              </w:rPr>
-              <w:t>1</w:t>
-            </w:r>
-            <w:r>
-              <w:rPr>
-                <w:color w:val="000000"/>
-                <w:u w:color="000000"/>
-              </w:rPr>
-              <w:t>8</w:t>
+              <w:t>2018. 05. 11 16:18</w:t>
             </w:r>
           </w:p>
         </w:tc>
@@ -3188,14 +3174,7 @@
                 <w:color w:val="000000"/>
                 <w:u w:color="000000"/>
               </w:rPr>
-              <w:t>2018. 05. 11 16:</w:t>
-            </w:r>
-            <w:r>
-              <w:rPr>
-                <w:color w:val="000000"/>
-                <w:u w:color="000000"/>
-              </w:rPr>
-              <w:t>14</w:t>
+              <w:t>2018. 05. 11 16:14</w:t>
             </w:r>
           </w:p>
         </w:tc>
@@ -3273,14 +3252,7 @@
                 <w:color w:val="000000"/>
                 <w:u w:color="000000"/>
               </w:rPr>
-              <w:t>2018. 05. 11 16:</w:t>
-            </w:r>
-            <w:r>
-              <w:rPr>
-                <w:color w:val="000000"/>
-                <w:u w:color="000000"/>
-              </w:rPr>
-              <w:t>17</w:t>
+              <w:t>2018. 05. 11 16:17</w:t>
             </w:r>
           </w:p>
         </w:tc>
@@ -3383,14 +3355,7 @@
                 <w:color w:val="000000"/>
                 <w:u w:color="000000"/>
               </w:rPr>
-              <w:t>2018. 05. 11 16:</w:t>
-            </w:r>
-            <w:r>
-              <w:rPr>
-                <w:color w:val="000000"/>
-                <w:u w:color="000000"/>
-              </w:rPr>
-              <w:t>24</w:t>
+              <w:t>2018. 05. 11 16:24</w:t>
             </w:r>
           </w:p>
         </w:tc>
@@ -3468,14 +3433,7 @@
                 <w:color w:val="000000"/>
                 <w:u w:color="000000"/>
               </w:rPr>
-              <w:t>2018. 05. 11 16:</w:t>
-            </w:r>
-            <w:r>
-              <w:rPr>
-                <w:color w:val="000000"/>
-                <w:u w:color="000000"/>
-              </w:rPr>
-              <w:t>23</w:t>
+              <w:t>2018. 05. 11 16:23</w:t>
             </w:r>
           </w:p>
         </w:tc>
@@ -3553,14 +3511,7 @@
                 <w:color w:val="000000"/>
                 <w:u w:color="000000"/>
               </w:rPr>
-              <w:t>2018. 05. 11 16:</w:t>
-            </w:r>
-            <w:r>
-              <w:rPr>
-                <w:color w:val="000000"/>
-                <w:u w:color="000000"/>
-              </w:rPr>
-              <w:t>22</w:t>
+              <w:t>2018. 05. 11 16:22</w:t>
             </w:r>
           </w:p>
         </w:tc>
@@ -3638,14 +3589,7 @@
                 <w:color w:val="000000"/>
                 <w:u w:color="000000"/>
               </w:rPr>
-              <w:t>2018. 05. 11 16:</w:t>
-            </w:r>
-            <w:r>
-              <w:rPr>
-                <w:color w:val="000000"/>
-                <w:u w:color="000000"/>
-              </w:rPr>
-              <w:t>27</w:t>
+              <w:t>2018. 05. 11 16:27</w:t>
             </w:r>
           </w:p>
         </w:tc>
@@ -3723,14 +3667,7 @@
                 <w:color w:val="000000"/>
                 <w:u w:color="000000"/>
               </w:rPr>
-              <w:t>2018. 05. 11 16:</w:t>
-            </w:r>
-            <w:r>
-              <w:rPr>
-                <w:color w:val="000000"/>
-                <w:u w:color="000000"/>
-              </w:rPr>
-              <w:t>18</w:t>
+              <w:t>2018. 05. 11 16:18</w:t>
             </w:r>
           </w:p>
         </w:tc>
@@ -3808,14 +3745,7 @@
                 <w:color w:val="000000"/>
                 <w:u w:color="000000"/>
               </w:rPr>
-              <w:t>2018. 05. 11 16:</w:t>
-            </w:r>
-            <w:r>
-              <w:rPr>
-                <w:color w:val="000000"/>
-                <w:u w:color="000000"/>
-              </w:rPr>
-              <w:t>11</w:t>
+              <w:t>2018. 05. 11 16:11</w:t>
             </w:r>
           </w:p>
         </w:tc>
@@ -3893,14 +3823,7 @@
                 <w:color w:val="000000"/>
                 <w:u w:color="000000"/>
               </w:rPr>
-              <w:t>2018. 05. 11 16:0</w:t>
-            </w:r>
-            <w:r>
-              <w:rPr>
-                <w:color w:val="000000"/>
-                <w:u w:color="000000"/>
-              </w:rPr>
-              <w:t>6</w:t>
+              <w:t>2018. 05. 11 16:06</w:t>
             </w:r>
           </w:p>
         </w:tc>
@@ -3978,14 +3901,7 @@
                 <w:color w:val="000000"/>
                 <w:u w:color="000000"/>
               </w:rPr>
-              <w:t>2018. 05. 11 16:</w:t>
-            </w:r>
-            <w:r>
-              <w:rPr>
-                <w:color w:val="000000"/>
-                <w:u w:color="000000"/>
-              </w:rPr>
-              <w:t>14</w:t>
+              <w:t>2018. 05. 11 16:14</w:t>
             </w:r>
           </w:p>
         </w:tc>
@@ -4063,14 +3979,7 @@
                 <w:color w:val="000000"/>
                 <w:u w:color="000000"/>
               </w:rPr>
-              <w:t>2018. 05. 11 16:</w:t>
-            </w:r>
-            <w:r>
-              <w:rPr>
-                <w:color w:val="000000"/>
-                <w:u w:color="000000"/>
-              </w:rPr>
-              <w:t>17</w:t>
+              <w:t>2018. 05. 11 16:17</w:t>
             </w:r>
           </w:p>
         </w:tc>
@@ -4148,14 +4057,7 @@
                 <w:color w:val="000000"/>
                 <w:u w:color="000000"/>
               </w:rPr>
-              <w:t>2018. 05. 11 16:</w:t>
-            </w:r>
-            <w:r>
-              <w:rPr>
-                <w:color w:val="000000"/>
-                <w:u w:color="000000"/>
-              </w:rPr>
-              <w:t>18</w:t>
+              <w:t>2018. 05. 11 16:18</w:t>
             </w:r>
           </w:p>
         </w:tc>
@@ -4233,14 +4135,7 @@
                 <w:color w:val="000000"/>
                 <w:u w:color="000000"/>
               </w:rPr>
-              <w:t>2018. 05. 11 16:</w:t>
-            </w:r>
-            <w:r>
-              <w:rPr>
-                <w:color w:val="000000"/>
-                <w:u w:color="000000"/>
-              </w:rPr>
-              <w:t>23</w:t>
+              <w:t>2018. 05. 11 16:23</w:t>
             </w:r>
           </w:p>
         </w:tc>
@@ -4318,14 +4213,7 @@
                 <w:color w:val="000000"/>
                 <w:u w:color="000000"/>
               </w:rPr>
-              <w:t>2018. 05. 11 16:</w:t>
-            </w:r>
-            <w:r>
-              <w:rPr>
-                <w:color w:val="000000"/>
-                <w:u w:color="000000"/>
-              </w:rPr>
-              <w:t>02</w:t>
+              <w:t>2018. 05. 11 16:02</w:t>
             </w:r>
           </w:p>
         </w:tc>
@@ -4403,14 +4291,7 @@
                 <w:color w:val="000000"/>
                 <w:u w:color="000000"/>
               </w:rPr>
-              <w:t>2018. 05. 11 16:</w:t>
-            </w:r>
-            <w:r>
-              <w:rPr>
-                <w:color w:val="000000"/>
-                <w:u w:color="000000"/>
-              </w:rPr>
-              <w:t>22</w:t>
+              <w:t>2018. 05. 11 16:22</w:t>
             </w:r>
           </w:p>
         </w:tc>
@@ -6688,17 +6569,29 @@
     <w:p>
       <w:pPr>
         <w:pStyle w:val="Code"/>
+        <w:rPr>
+          <w:rFonts w:ascii="Courier New" w:hAnsi="Courier New" w:cs="Courier New"/>
+        </w:rPr>
       </w:pPr>
       <w:proofErr w:type="spellStart"/>
       <w:r>
+        <w:rPr>
+          <w:rFonts w:ascii="Courier New" w:hAnsi="Courier New" w:cs="Courier New"/>
+        </w:rPr>
         <w:t>mkdir</w:t>
       </w:r>
       <w:proofErr w:type="spellEnd"/>
       <w:r>
+        <w:rPr>
+          <w:rFonts w:ascii="Courier New" w:hAnsi="Courier New" w:cs="Courier New"/>
+        </w:rPr>
         <w:t xml:space="preserve"> </w:t>
       </w:r>
       <w:proofErr w:type="spellStart"/>
       <w:r>
+        <w:rPr>
+          <w:rFonts w:ascii="Courier New" w:hAnsi="Courier New" w:cs="Courier New"/>
+        </w:rPr>
         <w:t>bin</w:t>
       </w:r>
       <w:proofErr w:type="spellEnd"/>
@@ -6706,12 +6599,21 @@
     <w:p>
       <w:pPr>
         <w:pStyle w:val="Code"/>
+        <w:rPr>
+          <w:rFonts w:ascii="Courier New" w:hAnsi="Courier New" w:cs="Courier New"/>
+        </w:rPr>
       </w:pPr>
       <w:r>
+        <w:rPr>
+          <w:rFonts w:ascii="Courier New" w:hAnsi="Courier New" w:cs="Courier New"/>
+        </w:rPr>
         <w:t xml:space="preserve">cd </w:t>
       </w:r>
       <w:proofErr w:type="spellStart"/>
       <w:r>
+        <w:rPr>
+          <w:rFonts w:ascii="Courier New" w:hAnsi="Courier New" w:cs="Courier New"/>
+        </w:rPr>
         <w:t>src</w:t>
       </w:r>
       <w:proofErr w:type="spellEnd"/>
@@ -6719,49 +6621,79 @@
     <w:p>
       <w:pPr>
         <w:pStyle w:val="Code"/>
+        <w:rPr>
+          <w:rFonts w:ascii="Courier New" w:hAnsi="Courier New" w:cs="Courier New"/>
+        </w:rPr>
       </w:pPr>
       <w:proofErr w:type="spellStart"/>
       <w:r>
+        <w:rPr>
+          <w:rFonts w:ascii="Courier New" w:hAnsi="Courier New" w:cs="Courier New"/>
+        </w:rPr>
         <w:t>javac</w:t>
       </w:r>
       <w:proofErr w:type="spellEnd"/>
       <w:r>
+        <w:rPr>
+          <w:rFonts w:ascii="Courier New" w:hAnsi="Courier New" w:cs="Courier New"/>
+        </w:rPr>
         <w:t xml:space="preserve"> -</w:t>
       </w:r>
       <w:proofErr w:type="spellStart"/>
       <w:r>
+        <w:rPr>
+          <w:rFonts w:ascii="Courier New" w:hAnsi="Courier New" w:cs="Courier New"/>
+        </w:rPr>
         <w:t>encoding</w:t>
       </w:r>
       <w:proofErr w:type="spellEnd"/>
       <w:r>
+        <w:rPr>
+          <w:rFonts w:ascii="Courier New" w:hAnsi="Courier New" w:cs="Courier New"/>
+        </w:rPr>
         <w:t xml:space="preserve"> UTF-8 -d</w:t>
       </w:r>
       <w:proofErr w:type="gramStart"/>
       <w:r>
+        <w:rPr>
+          <w:rFonts w:ascii="Courier New" w:hAnsi="Courier New" w:cs="Courier New"/>
+        </w:rPr>
         <w:t xml:space="preserve"> ..</w:t>
       </w:r>
       <w:proofErr w:type="gramEnd"/>
       <w:r>
+        <w:rPr>
+          <w:rFonts w:ascii="Courier New" w:hAnsi="Courier New" w:cs="Courier New"/>
+        </w:rPr>
         <w:t>/</w:t>
       </w:r>
       <w:proofErr w:type="spellStart"/>
       <w:r>
+        <w:rPr>
+          <w:rFonts w:ascii="Courier New" w:hAnsi="Courier New" w:cs="Courier New"/>
+        </w:rPr>
         <w:t>bin</w:t>
       </w:r>
       <w:proofErr w:type="spellEnd"/>
       <w:r>
+        <w:rPr>
+          <w:rFonts w:ascii="Courier New" w:hAnsi="Courier New" w:cs="Courier New"/>
+        </w:rPr>
         <w:t xml:space="preserve"> </w:t>
       </w:r>
       <w:proofErr w:type="spellStart"/>
       <w:r>
+        <w:rPr>
+          <w:rFonts w:ascii="Courier New" w:hAnsi="Courier New" w:cs="Courier New"/>
+        </w:rPr>
         <w:t>graf</w:t>
       </w:r>
       <w:proofErr w:type="spellEnd"/>
       <w:r>
-        <w:t>/</w:t>
-      </w:r>
-      <w:r>
-        <w:t>*.java</w:t>
+        <w:rPr>
+          <w:rFonts w:ascii="Courier New" w:hAnsi="Courier New" w:cs="Courier New"/>
+        </w:rPr>
+        <w:t>/*.java</w:t>
       </w:r>
     </w:p>
     <w:p>
@@ -6771,8 +6703,6 @@
       <w:r>
         <w:br w:type="page"/>
       </w:r>
-      <w:bookmarkStart w:id="0" w:name="_GoBack"/>
-      <w:bookmarkEnd w:id="0"/>
     </w:p>
     <w:p>
       <w:pPr>
@@ -6789,15 +6719,29 @@
     </w:p>
     <w:p/>
     <w:p>
-      <w:r>
+      <w:pPr>
+        <w:rPr>
+          <w:rFonts w:ascii="Courier New" w:hAnsi="Courier New" w:cs="Courier New"/>
+        </w:rPr>
+      </w:pPr>
+      <w:r>
+        <w:rPr>
+          <w:rFonts w:ascii="Courier New" w:hAnsi="Courier New" w:cs="Courier New"/>
+        </w:rPr>
         <w:t>java -</w:t>
       </w:r>
       <w:proofErr w:type="spellStart"/>
       <w:r>
+        <w:rPr>
+          <w:rFonts w:ascii="Courier New" w:hAnsi="Courier New" w:cs="Courier New"/>
+        </w:rPr>
         <w:t>jar</w:t>
       </w:r>
       <w:proofErr w:type="spellEnd"/>
       <w:r>
+        <w:rPr>
+          <w:rFonts w:ascii="Courier New" w:hAnsi="Courier New" w:cs="Courier New"/>
+        </w:rPr>
         <w:t xml:space="preserve"> graf.jar</w:t>
       </w:r>
     </w:p>
@@ -6841,7 +6785,15 @@
         <w:rPr>
           <w:b/>
         </w:rPr>
-        <w:t xml:space="preserve">mappa tartalmát a </w:t>
+        <w:t>mappa t</w:t>
+      </w:r>
+      <w:bookmarkStart w:id="0" w:name="_GoBack"/>
+      <w:bookmarkEnd w:id="0"/>
+      <w:r>
+        <w:rPr>
+          <w:b/>
+        </w:rPr>
+        <w:t xml:space="preserve">artalmát a </w:t>
       </w:r>
       <w:proofErr w:type="spellStart"/>
       <w:r>
@@ -6863,20 +6815,35 @@
     <w:p>
       <w:pPr>
         <w:pStyle w:val="Code"/>
+        <w:rPr>
+          <w:rFonts w:ascii="Courier New" w:hAnsi="Courier New" w:cs="Courier New"/>
+        </w:rPr>
       </w:pPr>
       <w:r>
+        <w:rPr>
+          <w:rFonts w:ascii="Courier New" w:hAnsi="Courier New" w:cs="Courier New"/>
+        </w:rPr>
         <w:t>cd</w:t>
       </w:r>
       <w:proofErr w:type="gramStart"/>
       <w:r>
+        <w:rPr>
+          <w:rFonts w:ascii="Courier New" w:hAnsi="Courier New" w:cs="Courier New"/>
+        </w:rPr>
         <w:t xml:space="preserve"> ..</w:t>
       </w:r>
       <w:proofErr w:type="gramEnd"/>
       <w:r>
+        <w:rPr>
+          <w:rFonts w:ascii="Courier New" w:hAnsi="Courier New" w:cs="Courier New"/>
+        </w:rPr>
         <w:t>/</w:t>
       </w:r>
       <w:proofErr w:type="spellStart"/>
       <w:r>
+        <w:rPr>
+          <w:rFonts w:ascii="Courier New" w:hAnsi="Courier New" w:cs="Courier New"/>
+        </w:rPr>
         <w:t>bin</w:t>
       </w:r>
       <w:proofErr w:type="spellEnd"/>
@@ -6884,20 +6851,35 @@
     <w:p>
       <w:pPr>
         <w:pStyle w:val="Code"/>
+        <w:rPr>
+          <w:rFonts w:ascii="Courier New" w:hAnsi="Courier New" w:cs="Courier New"/>
+        </w:rPr>
       </w:pPr>
       <w:r>
+        <w:rPr>
+          <w:rFonts w:ascii="Courier New" w:hAnsi="Courier New" w:cs="Courier New"/>
+        </w:rPr>
         <w:t xml:space="preserve">java </w:t>
       </w:r>
       <w:proofErr w:type="spellStart"/>
       <w:r>
+        <w:rPr>
+          <w:rFonts w:ascii="Courier New" w:hAnsi="Courier New" w:cs="Courier New"/>
+        </w:rPr>
         <w:t>graf</w:t>
       </w:r>
       <w:proofErr w:type="spellEnd"/>
       <w:r>
+        <w:rPr>
+          <w:rFonts w:ascii="Courier New" w:hAnsi="Courier New" w:cs="Courier New"/>
+        </w:rPr>
         <w:t>/</w:t>
       </w:r>
       <w:proofErr w:type="spellStart"/>
       <w:r>
+        <w:rPr>
+          <w:rFonts w:ascii="Courier New" w:hAnsi="Courier New" w:cs="Courier New"/>
+        </w:rPr>
         <w:t>Graf</w:t>
       </w:r>
       <w:proofErr w:type="spellEnd"/>
@@ -7132,13 +7114,7 @@
         <w:rPr>
           <w:b/>
         </w:rPr>
-        <w:t>Player</w:t>
-      </w:r>
-      <w:r>
-        <w:rPr>
-          <w:b/>
-        </w:rPr>
-        <w:t>2</w:t>
+        <w:t>Player2</w:t>
       </w:r>
     </w:p>
     <w:p>
@@ -7168,43 +7144,25 @@
         <w:rPr>
           <w:b/>
         </w:rPr>
-        <w:t>Fel nyíl</w:t>
+        <w:t xml:space="preserve">Fel nyíl </w:t>
+      </w:r>
+      <w:r>
+        <w:t xml:space="preserve">– fel; </w:t>
       </w:r>
       <w:r>
         <w:rPr>
           <w:b/>
         </w:rPr>
-        <w:t xml:space="preserve"> </w:t>
-      </w:r>
-      <w:r>
-        <w:t xml:space="preserve">– fel; </w:t>
+        <w:t xml:space="preserve">Balra nyíl </w:t>
+      </w:r>
+      <w:r>
+        <w:t xml:space="preserve">– balra; </w:t>
       </w:r>
       <w:r>
         <w:rPr>
           <w:b/>
         </w:rPr>
-        <w:t>Balra nyíl</w:t>
-      </w:r>
-      <w:r>
-        <w:rPr>
-          <w:b/>
-        </w:rPr>
-        <w:t xml:space="preserve"> </w:t>
-      </w:r>
-      <w:r>
-        <w:t xml:space="preserve">– balra; </w:t>
-      </w:r>
-      <w:r>
-        <w:rPr>
-          <w:b/>
-        </w:rPr>
-        <w:t>Le nyíl</w:t>
-      </w:r>
-      <w:r>
-        <w:rPr>
-          <w:b/>
-        </w:rPr>
-        <w:t xml:space="preserve"> </w:t>
+        <w:t xml:space="preserve">Le nyíl </w:t>
       </w:r>
       <w:r>
         <w:t xml:space="preserve">– le; </w:t>
@@ -7233,13 +7191,7 @@
         <w:rPr>
           <w:b/>
         </w:rPr>
-        <w:t>K</w:t>
-      </w:r>
-      <w:r>
-        <w:rPr>
-          <w:b/>
-        </w:rPr>
-        <w:t xml:space="preserve"> </w:t>
+        <w:t xml:space="preserve">K </w:t>
       </w:r>
       <w:r>
         <w:t xml:space="preserve">– méz lerakása; </w:t>

</xml_diff>